<commit_message>
Actualizar .gitignore, .netbeans_automatic_build y 26 más archivos...
</commit_message>
<xml_diff>
--- a/DI01_Confeccion_de_interfaces_de_usuario.docx
+++ b/DI01_Confeccion_de_interfaces_de_usuario.docx
@@ -3327,19 +3327,7 @@
         <w:rPr>
           <w:lang w:eastAsia="es-ES"/>
         </w:rPr>
-        <w:t>: incluyen los controles necesarios para crear menús de aplicación complejos, con varios bloques, elementos activos e inactivos, </w:t>
-      </w:r>
-      <w:r>
-        <w:rPr>
-          <w:lang w:eastAsia="es-ES"/>
-        </w:rPr>
-        <w:t>etc.</w:t>
-      </w:r>
-      <w:r>
-        <w:rPr>
-          <w:lang w:eastAsia="es-ES"/>
-        </w:rPr>
-        <w:t> y menús contextuales (</w:t>
+        <w:t>: incluyen los controles necesarios para crear menús de aplicación complejos, con varios bloques, elementos activos e inactivos, etc. y menús contextuales (</w:t>
       </w:r>
       <w:proofErr w:type="spellStart"/>
       <w:r>
@@ -3462,7 +3450,37 @@
         <w:rPr>
           <w:lang w:eastAsia="es-ES"/>
         </w:rPr>
-        <w:t>Para añadir componentes a la interfaz, seleccionaremos el control en la paleta y pinchando sobre la interfaz que se está construyendo. El control aparece en la interfaz con su aspecto por defecto que puedes modificar. Si arrastras el control se moverá sobre la superficie de su contenedor y si haces clic sobre una esquina y desplazas el ratón lo cambiarás de tamaño.</w:t>
+        <w:t xml:space="preserve">Para añadir componentes, seleccionaremos el </w:t>
+      </w:r>
+      <w:r>
+        <w:rPr>
+          <w:lang w:eastAsia="es-ES"/>
+        </w:rPr>
+        <w:t xml:space="preserve">componente </w:t>
+      </w:r>
+      <w:r>
+        <w:rPr>
+          <w:lang w:eastAsia="es-ES"/>
+        </w:rPr>
+        <w:t xml:space="preserve">en la paleta y </w:t>
+      </w:r>
+      <w:r>
+        <w:rPr>
+          <w:lang w:eastAsia="es-ES"/>
+        </w:rPr>
+        <w:t xml:space="preserve">lo arrastramos </w:t>
+      </w:r>
+      <w:r>
+        <w:rPr>
+          <w:lang w:eastAsia="es-ES"/>
+        </w:rPr>
+        <w:t xml:space="preserve">sobre la interfaz. El control aparece en la interfaz con su aspecto por defecto que puedes modificar. </w:t>
+      </w:r>
+      <w:r>
+        <w:rPr>
+          <w:lang w:eastAsia="es-ES"/>
+        </w:rPr>
+        <w:t>Se puede recolocar y cambiar su tamaño una vez este en la interfaz</w:t>
       </w:r>
     </w:p>
     <w:p>
@@ -3489,14 +3507,14 @@
         <w:rPr>
           <w:lang w:eastAsia="es-ES"/>
         </w:rPr>
-        <w:t xml:space="preserve">, lo puedes </w:t>
+        <w:t xml:space="preserve">, lo puedes comprobar en el inspector haciendo clic con el botón secundario en el nodo raíz de la interfaz </w:t>
       </w:r>
       <w:r>
         <w:rPr>
           <w:lang w:eastAsia="es-ES"/>
         </w:rPr>
         <w:lastRenderedPageBreak/>
-        <w:t>comprobar en el inspector haciendo clic con el botón secundario en el nodo raíz de la interfaz y seleccionando </w:t>
+        <w:t>y seleccionando </w:t>
       </w:r>
       <w:r>
         <w:rPr>
@@ -3591,6 +3609,1515 @@
           <w:lang w:eastAsia="es-ES"/>
         </w:rPr>
         <w:t>, o bien seleccionar la opción Suprimir del menú contextual (botón derecho del ratón).</w:t>
+      </w:r>
+    </w:p>
+    <w:p>
+      <w:pPr>
+        <w:pStyle w:val="Titulo2"/>
+      </w:pPr>
+      <w:r>
+        <w:t>5.2.- Modificación de propiedades.</w:t>
+      </w:r>
+    </w:p>
+    <w:p>
+      <w:pPr>
+        <w:rPr>
+          <w:lang w:eastAsia="es-ES"/>
+        </w:rPr>
+      </w:pPr>
+      <w:r>
+        <w:rPr>
+          <w:lang w:eastAsia="es-ES"/>
+        </w:rPr>
+        <w:t>A u</w:t>
+      </w:r>
+      <w:r>
+        <w:rPr>
+          <w:lang w:eastAsia="es-ES"/>
+        </w:rPr>
+        <w:t xml:space="preserve">n control </w:t>
+      </w:r>
+      <w:r>
+        <w:rPr>
+          <w:lang w:eastAsia="es-ES"/>
+        </w:rPr>
+        <w:t xml:space="preserve">que se encuentra </w:t>
+      </w:r>
+      <w:r>
+        <w:rPr>
+          <w:lang w:eastAsia="es-ES"/>
+        </w:rPr>
+        <w:t xml:space="preserve">en el formulario </w:t>
+      </w:r>
+      <w:r>
+        <w:rPr>
+          <w:lang w:eastAsia="es-ES"/>
+        </w:rPr>
+        <w:t xml:space="preserve">se le </w:t>
+      </w:r>
+      <w:r>
+        <w:rPr>
+          <w:lang w:eastAsia="es-ES"/>
+        </w:rPr>
+        <w:t>puede modificar sus propiedades para adaptarl</w:t>
+      </w:r>
+      <w:r>
+        <w:rPr>
+          <w:lang w:eastAsia="es-ES"/>
+        </w:rPr>
+        <w:t>a</w:t>
+      </w:r>
+      <w:r>
+        <w:rPr>
+          <w:lang w:eastAsia="es-ES"/>
+        </w:rPr>
+        <w:t>. Con el control seleccionado accedes a sus propiedades en el panel propiedades, que lógicamente, será diferente para cada tipo de control.</w:t>
+      </w:r>
+    </w:p>
+    <w:p>
+      <w:pPr>
+        <w:rPr>
+          <w:lang w:eastAsia="es-ES"/>
+        </w:rPr>
+      </w:pPr>
+      <w:r>
+        <w:rPr>
+          <w:lang w:eastAsia="es-ES"/>
+        </w:rPr>
+        <w:t>Se suele comenzar por modificar el </w:t>
+      </w:r>
+      <w:r>
+        <w:rPr>
+          <w:b/>
+          <w:bCs/>
+          <w:lang w:eastAsia="es-ES"/>
+        </w:rPr>
+        <w:t>nombre</w:t>
+      </w:r>
+      <w:r>
+        <w:rPr>
+          <w:lang w:eastAsia="es-ES"/>
+        </w:rPr>
+        <w:t> del control para localizarlo con más facilidad en el código de la clase que genera el formulario. Para hacerlo puedes sacar el menú contextual del control en el Inspector y seleccionar </w:t>
+      </w:r>
+      <w:r>
+        <w:rPr>
+          <w:i/>
+          <w:iCs/>
+          <w:lang w:eastAsia="es-ES"/>
+        </w:rPr>
+        <w:t>cambiar nombre de la variable...</w:t>
+      </w:r>
+    </w:p>
+    <w:p>
+      <w:pPr>
+        <w:rPr>
+          <w:lang w:eastAsia="es-ES"/>
+        </w:rPr>
+      </w:pPr>
+      <w:r>
+        <w:rPr>
+          <w:lang w:eastAsia="es-ES"/>
+        </w:rPr>
+        <w:t>Otra propiedad muy común es el </w:t>
+      </w:r>
+      <w:proofErr w:type="spellStart"/>
+      <w:r>
+        <w:rPr>
+          <w:rFonts w:ascii="DejaVu Sans Mono" w:hAnsi="DejaVu Sans Mono" w:cs="Courier New"/>
+          <w:b/>
+          <w:bCs/>
+          <w:sz w:val="18"/>
+          <w:szCs w:val="18"/>
+          <w:lang w:eastAsia="es-ES"/>
+        </w:rPr>
+        <w:t>ToolTipText</w:t>
+      </w:r>
+      <w:proofErr w:type="spellEnd"/>
+      <w:r>
+        <w:rPr>
+          <w:lang w:eastAsia="es-ES"/>
+        </w:rPr>
+        <w:t>, en el que aparece una breve descripción de para qué sirve el control. Lo puedes establecer en la propiedad </w:t>
+      </w:r>
+      <w:proofErr w:type="spellStart"/>
+      <w:r>
+        <w:rPr>
+          <w:rFonts w:ascii="DejaVu Sans Mono" w:hAnsi="DejaVu Sans Mono" w:cs="Courier New"/>
+          <w:b/>
+          <w:bCs/>
+          <w:sz w:val="18"/>
+          <w:szCs w:val="18"/>
+          <w:lang w:eastAsia="es-ES"/>
+        </w:rPr>
+        <w:t>ToolTipText</w:t>
+      </w:r>
+      <w:proofErr w:type="spellEnd"/>
+      <w:r>
+        <w:rPr>
+          <w:lang w:eastAsia="es-ES"/>
+        </w:rPr>
+        <w:t>.</w:t>
+      </w:r>
+    </w:p>
+    <w:p>
+      <w:pPr>
+        <w:pStyle w:val="Titulo2"/>
+      </w:pPr>
+      <w:r>
+        <w:t>5.3.- Añadir funcionalidad desde NetBeans.</w:t>
+      </w:r>
+    </w:p>
+    <w:p>
+      <w:pPr>
+        <w:rPr>
+          <w:shd w:val="clear" w:color="auto" w:fill="FFFFFF"/>
+        </w:rPr>
+      </w:pPr>
+      <w:r>
+        <w:rPr>
+          <w:shd w:val="clear" w:color="auto" w:fill="FFFFFF"/>
+        </w:rPr>
+        <w:t>Creamos interfaces para permitir que el usuario pueda interactuar con la aplicación, pero siempre será necesario añadir código para darles la funcionalidad para la que han sido creadas. Cuando usamos un entorno integrado como </w:t>
+      </w:r>
+      <w:r>
+        <w:rPr>
+          <w:shd w:val="clear" w:color="auto" w:fill="FFFFFF"/>
+        </w:rPr>
+        <w:t>NetBeans</w:t>
+      </w:r>
+      <w:r>
+        <w:rPr>
+          <w:shd w:val="clear" w:color="auto" w:fill="FFFFFF"/>
+        </w:rPr>
+        <w:t> parte de este código se genera de forma automática facilitando en gran medida el trabajo del desarrollador, pero tendrás que abrir este código y modificar algunas cosas para que el formulario realice las tareas para las que ha sido diseñado.</w:t>
+      </w:r>
+    </w:p>
+    <w:p>
+      <w:pPr>
+        <w:pStyle w:val="Titulo2"/>
+      </w:pPr>
+      <w:r>
+        <w:t>5.4.- Ubicación y alineamiento de los componentes.</w:t>
+      </w:r>
+    </w:p>
+    <w:p>
+      <w:pPr>
+        <w:rPr>
+          <w:lang w:eastAsia="es-ES"/>
+        </w:rPr>
+      </w:pPr>
+      <w:r>
+        <w:rPr>
+          <w:lang w:eastAsia="es-ES"/>
+        </w:rPr>
+        <w:t>Internamente la herramienta emplea el mecanismo de Java para disponer los elementos llamado </w:t>
+      </w:r>
+      <w:proofErr w:type="spellStart"/>
+      <w:r>
+        <w:rPr>
+          <w:lang w:eastAsia="es-ES"/>
+        </w:rPr>
+        <w:t>Layout</w:t>
+      </w:r>
+      <w:proofErr w:type="spellEnd"/>
+      <w:r>
+        <w:rPr>
+          <w:lang w:eastAsia="es-ES"/>
+        </w:rPr>
+        <w:t>, distribución o diseño. </w:t>
+      </w:r>
+      <w:r>
+        <w:rPr>
+          <w:lang w:val="en" w:eastAsia="es-ES"/>
+        </w:rPr>
+        <w:t>Swing</w:t>
+      </w:r>
+      <w:r>
+        <w:rPr>
+          <w:lang w:eastAsia="es-ES"/>
+        </w:rPr>
+        <w:t> dispone de ocho tipos de distribuciones:</w:t>
+      </w:r>
+    </w:p>
+    <w:p>
+      <w:pPr>
+        <w:pStyle w:val="Prrafodelista"/>
+        <w:numPr>
+          <w:ilvl w:val="0"/>
+          <w:numId w:val="20"/>
+        </w:numPr>
+        <w:rPr>
+          <w:lang w:eastAsia="es-ES"/>
+        </w:rPr>
+      </w:pPr>
+      <w:proofErr w:type="spellStart"/>
+      <w:r>
+        <w:rPr>
+          <w:rFonts w:ascii="DejaVu Sans Mono" w:hAnsi="DejaVu Sans Mono" w:cs="Courier New"/>
+          <w:b/>
+          <w:bCs/>
+          <w:sz w:val="18"/>
+          <w:szCs w:val="18"/>
+          <w:lang w:eastAsia="es-ES"/>
+        </w:rPr>
+        <w:t>BoderLayout</w:t>
+      </w:r>
+      <w:proofErr w:type="spellEnd"/>
+      <w:r>
+        <w:rPr>
+          <w:lang w:eastAsia="es-ES"/>
+        </w:rPr>
+        <w:t>: aloja los componentes en los límites del formulario, por lo que cuando los colocamos debemos indicar si van al norte, sur</w:t>
+      </w:r>
+      <w:r>
+        <w:rPr>
+          <w:lang w:eastAsia="es-ES"/>
+        </w:rPr>
+        <w:t>,</w:t>
+      </w:r>
+      <w:r>
+        <w:rPr>
+          <w:lang w:eastAsia="es-ES"/>
+        </w:rPr>
+        <w:t xml:space="preserve"> este u oeste.</w:t>
+      </w:r>
+    </w:p>
+    <w:p>
+      <w:pPr>
+        <w:pStyle w:val="Prrafodelista"/>
+        <w:numPr>
+          <w:ilvl w:val="0"/>
+          <w:numId w:val="20"/>
+        </w:numPr>
+        <w:rPr>
+          <w:lang w:eastAsia="es-ES"/>
+        </w:rPr>
+      </w:pPr>
+      <w:proofErr w:type="spellStart"/>
+      <w:r>
+        <w:rPr>
+          <w:rFonts w:ascii="DejaVu Sans Mono" w:hAnsi="DejaVu Sans Mono" w:cs="Courier New"/>
+          <w:b/>
+          <w:bCs/>
+          <w:sz w:val="18"/>
+          <w:szCs w:val="18"/>
+          <w:lang w:eastAsia="es-ES"/>
+        </w:rPr>
+        <w:t>GridLayout</w:t>
+      </w:r>
+      <w:proofErr w:type="spellEnd"/>
+      <w:r>
+        <w:rPr>
+          <w:lang w:eastAsia="es-ES"/>
+        </w:rPr>
+        <w:t>: Diseña mediante una rejilla, en la que los componentes se organizan por filas y columnas.</w:t>
+      </w:r>
+    </w:p>
+    <w:p>
+      <w:pPr>
+        <w:pStyle w:val="Prrafodelista"/>
+        <w:numPr>
+          <w:ilvl w:val="0"/>
+          <w:numId w:val="20"/>
+        </w:numPr>
+        <w:rPr>
+          <w:lang w:eastAsia="es-ES"/>
+        </w:rPr>
+      </w:pPr>
+      <w:proofErr w:type="spellStart"/>
+      <w:r>
+        <w:rPr>
+          <w:rFonts w:ascii="DejaVu Sans Mono" w:hAnsi="DejaVu Sans Mono" w:cs="Courier New"/>
+          <w:b/>
+          <w:bCs/>
+          <w:sz w:val="18"/>
+          <w:szCs w:val="18"/>
+          <w:lang w:eastAsia="es-ES"/>
+        </w:rPr>
+        <w:t>GridBagLayout</w:t>
+      </w:r>
+      <w:proofErr w:type="spellEnd"/>
+      <w:r>
+        <w:rPr>
+          <w:lang w:eastAsia="es-ES"/>
+        </w:rPr>
+        <w:t>: semejante a </w:t>
+      </w:r>
+      <w:proofErr w:type="spellStart"/>
+      <w:r>
+        <w:rPr>
+          <w:rFonts w:ascii="DejaVu Sans Mono" w:hAnsi="DejaVu Sans Mono" w:cs="Courier New"/>
+          <w:b/>
+          <w:bCs/>
+          <w:sz w:val="18"/>
+          <w:szCs w:val="18"/>
+          <w:lang w:eastAsia="es-ES"/>
+        </w:rPr>
+        <w:t>GridLayout</w:t>
+      </w:r>
+      <w:proofErr w:type="spellEnd"/>
+      <w:r>
+        <w:rPr>
+          <w:lang w:eastAsia="es-ES"/>
+        </w:rPr>
+        <w:t>, pero permite a un componente que ocupe más de una celda.</w:t>
+      </w:r>
+    </w:p>
+    <w:p>
+      <w:pPr>
+        <w:pStyle w:val="Prrafodelista"/>
+        <w:numPr>
+          <w:ilvl w:val="0"/>
+          <w:numId w:val="20"/>
+        </w:numPr>
+        <w:rPr>
+          <w:lang w:eastAsia="es-ES"/>
+        </w:rPr>
+      </w:pPr>
+      <w:proofErr w:type="spellStart"/>
+      <w:r>
+        <w:rPr>
+          <w:rFonts w:ascii="DejaVu Sans Mono" w:hAnsi="DejaVu Sans Mono" w:cs="Courier New"/>
+          <w:b/>
+          <w:bCs/>
+          <w:sz w:val="18"/>
+          <w:szCs w:val="18"/>
+          <w:lang w:eastAsia="es-ES"/>
+        </w:rPr>
+        <w:t>CardLayout</w:t>
+      </w:r>
+      <w:proofErr w:type="spellEnd"/>
+      <w:r>
+        <w:rPr>
+          <w:lang w:eastAsia="es-ES"/>
+        </w:rPr>
+        <w:t>: diseño por paneles. Permite la colocación de distintos componentes en momentos distintos de la ejecución.</w:t>
+      </w:r>
+    </w:p>
+    <w:p>
+      <w:pPr>
+        <w:pStyle w:val="Prrafodelista"/>
+        <w:numPr>
+          <w:ilvl w:val="0"/>
+          <w:numId w:val="20"/>
+        </w:numPr>
+        <w:rPr>
+          <w:lang w:eastAsia="es-ES"/>
+        </w:rPr>
+      </w:pPr>
+      <w:proofErr w:type="spellStart"/>
+      <w:r>
+        <w:rPr>
+          <w:rFonts w:ascii="DejaVu Sans Mono" w:hAnsi="DejaVu Sans Mono" w:cs="Courier New"/>
+          <w:b/>
+          <w:bCs/>
+          <w:sz w:val="18"/>
+          <w:szCs w:val="18"/>
+          <w:lang w:eastAsia="es-ES"/>
+        </w:rPr>
+        <w:t>BoxLayout</w:t>
+      </w:r>
+      <w:proofErr w:type="spellEnd"/>
+      <w:r>
+        <w:rPr>
+          <w:lang w:eastAsia="es-ES"/>
+        </w:rPr>
+        <w:t>: diseño en caja. Coloca los componentes en una fila o columna ajustándose al espacio que haya.</w:t>
+      </w:r>
+    </w:p>
+    <w:p>
+      <w:pPr>
+        <w:pStyle w:val="Prrafodelista"/>
+        <w:numPr>
+          <w:ilvl w:val="0"/>
+          <w:numId w:val="20"/>
+        </w:numPr>
+        <w:rPr>
+          <w:lang w:eastAsia="es-ES"/>
+        </w:rPr>
+      </w:pPr>
+      <w:proofErr w:type="spellStart"/>
+      <w:r>
+        <w:rPr>
+          <w:rFonts w:ascii="DejaVu Sans Mono" w:hAnsi="DejaVu Sans Mono" w:cs="Courier New"/>
+          <w:b/>
+          <w:bCs/>
+          <w:sz w:val="18"/>
+          <w:szCs w:val="18"/>
+          <w:lang w:eastAsia="es-ES"/>
+        </w:rPr>
+        <w:t>FlowLayout</w:t>
+      </w:r>
+      <w:proofErr w:type="spellEnd"/>
+      <w:r>
+        <w:rPr>
+          <w:lang w:eastAsia="es-ES"/>
+        </w:rPr>
+        <w:t>: diseña alojando los componentes de izquierda a derecha mientras quede espacio, si no queda pasa a la fila siguiente.</w:t>
+      </w:r>
+    </w:p>
+    <w:p>
+      <w:pPr>
+        <w:pStyle w:val="Prrafodelista"/>
+        <w:numPr>
+          <w:ilvl w:val="0"/>
+          <w:numId w:val="20"/>
+        </w:numPr>
+        <w:rPr>
+          <w:lang w:eastAsia="es-ES"/>
+        </w:rPr>
+      </w:pPr>
+      <w:proofErr w:type="spellStart"/>
+      <w:r>
+        <w:rPr>
+          <w:rFonts w:ascii="DejaVu Sans Mono" w:hAnsi="DejaVu Sans Mono" w:cs="Courier New"/>
+          <w:b/>
+          <w:bCs/>
+          <w:sz w:val="18"/>
+          <w:szCs w:val="18"/>
+          <w:lang w:eastAsia="es-ES"/>
+        </w:rPr>
+        <w:t>GroupLayout</w:t>
+      </w:r>
+      <w:proofErr w:type="spellEnd"/>
+      <w:r>
+        <w:rPr>
+          <w:lang w:eastAsia="es-ES"/>
+        </w:rPr>
+        <w:t>: se creó para ser utilizado en herramientas de diseño gráfico de interfaces. Trabaja por separado la distribución vertical y horizontal para definir exactamente el posicionamiento de los componentes. Se utiliza en </w:t>
+      </w:r>
+      <w:r>
+        <w:rPr>
+          <w:lang w:val="en" w:eastAsia="es-ES"/>
+        </w:rPr>
+        <w:t>NetBeans</w:t>
+      </w:r>
+      <w:r>
+        <w:rPr>
+          <w:lang w:eastAsia="es-ES"/>
+        </w:rPr>
+        <w:t>.</w:t>
+      </w:r>
+    </w:p>
+    <w:p>
+      <w:pPr>
+        <w:pStyle w:val="Prrafodelista"/>
+        <w:numPr>
+          <w:ilvl w:val="0"/>
+          <w:numId w:val="20"/>
+        </w:numPr>
+        <w:rPr>
+          <w:lang w:eastAsia="es-ES"/>
+        </w:rPr>
+      </w:pPr>
+      <w:proofErr w:type="spellStart"/>
+      <w:r>
+        <w:rPr>
+          <w:rFonts w:ascii="DejaVu Sans Mono" w:hAnsi="DejaVu Sans Mono" w:cs="Courier New"/>
+          <w:b/>
+          <w:bCs/>
+          <w:sz w:val="18"/>
+          <w:szCs w:val="18"/>
+          <w:lang w:eastAsia="es-ES"/>
+        </w:rPr>
+        <w:lastRenderedPageBreak/>
+        <w:t>SpringLayout</w:t>
+      </w:r>
+      <w:proofErr w:type="spellEnd"/>
+      <w:r>
+        <w:rPr>
+          <w:lang w:eastAsia="es-ES"/>
+        </w:rPr>
+        <w:t>: es muy flexible y se usa también para herramientas de diseño gráfico de interfaces. En este caso se especifican las relaciones entre los límites de los componentes bajo su control.</w:t>
+      </w:r>
+    </w:p>
+    <w:p>
+      <w:pPr>
+        <w:rPr>
+          <w:lang w:eastAsia="es-ES"/>
+        </w:rPr>
+      </w:pPr>
+      <w:r>
+        <w:rPr>
+          <w:lang w:eastAsia="es-ES"/>
+        </w:rPr>
+        <w:t>Programar el diseño de un formulario es una de las tareas más arduas en Java, si bien está ampliamente superado gracias al uso de </w:t>
+      </w:r>
+      <w:proofErr w:type="spellStart"/>
+      <w:r>
+        <w:rPr>
+          <w:lang w:eastAsia="es-ES"/>
+        </w:rPr>
+        <w:t>IDEs</w:t>
+      </w:r>
+      <w:proofErr w:type="spellEnd"/>
+      <w:r>
+        <w:rPr>
+          <w:lang w:eastAsia="es-ES"/>
+        </w:rPr>
+        <w:t> que facilitan la colocación de componentes a golpe de ratón y sin necesidad de escribir código. Por ejemplo, NetBeans, usa el diseño </w:t>
+      </w:r>
+      <w:proofErr w:type="spellStart"/>
+      <w:r>
+        <w:rPr>
+          <w:rFonts w:ascii="DejaVu Sans Mono" w:hAnsi="DejaVu Sans Mono" w:cs="Courier New"/>
+          <w:b/>
+          <w:bCs/>
+          <w:sz w:val="18"/>
+          <w:szCs w:val="18"/>
+          <w:lang w:eastAsia="es-ES"/>
+        </w:rPr>
+        <w:t>GroupLayout</w:t>
+      </w:r>
+      <w:proofErr w:type="spellEnd"/>
+      <w:r>
+        <w:rPr>
+          <w:lang w:eastAsia="es-ES"/>
+        </w:rPr>
+        <w:t>.</w:t>
+      </w:r>
+    </w:p>
+    <w:p>
+      <w:pPr>
+        <w:rPr>
+          <w:lang w:eastAsia="es-ES"/>
+        </w:rPr>
+      </w:pPr>
+    </w:p>
+    <w:p>
+      <w:pPr>
+        <w:pStyle w:val="Boton"/>
+      </w:pPr>
+      <w:hyperlink r:id="rId8" w:tgtFrame="_blank" w:tooltip="Acceder a ejemplos de diseños con distintos tipos de layouts (se abre en una nueva ventana)." w:history="1">
+        <w:r>
+          <w:rPr>
+            <w:rStyle w:val="Hipervnculo"/>
+            <w:color w:val="FFFFFF" w:themeColor="background1"/>
+            <w:u w:val="none"/>
+          </w:rPr>
+          <w:t>Guía visu</w:t>
+        </w:r>
+        <w:r>
+          <w:rPr>
+            <w:rStyle w:val="Hipervnculo"/>
+            <w:color w:val="FFFFFF" w:themeColor="background1"/>
+            <w:u w:val="none"/>
+          </w:rPr>
+          <w:t>a</w:t>
+        </w:r>
+        <w:r>
+          <w:rPr>
+            <w:rStyle w:val="Hipervnculo"/>
+            <w:color w:val="FFFFFF" w:themeColor="background1"/>
+            <w:u w:val="none"/>
+          </w:rPr>
+          <w:t>l de los gestores de diseño.</w:t>
+        </w:r>
+      </w:hyperlink>
+    </w:p>
+    <w:p>
+      <w:pPr>
+        <w:pStyle w:val="Definicion"/>
+      </w:pPr>
+      <w:r>
+        <w:t>En el siguiente enlace puedes encontrar los archivos del proyecto de </w:t>
+      </w:r>
+      <w:r>
+        <w:t>NetBeans</w:t>
+      </w:r>
+      <w:r>
+        <w:t> con la aplicación que hemos estado haciendo. Te recomiendo que le eches un vistazo para comprobar los nombres que se les han puesto a las variables, los </w:t>
+      </w:r>
+      <w:proofErr w:type="spellStart"/>
+      <w:r>
+        <w:t>ToolTipText</w:t>
+      </w:r>
+      <w:proofErr w:type="spellEnd"/>
+      <w:r>
+        <w:t>, etc.</w:t>
+      </w:r>
+    </w:p>
+    <w:p>
+      <w:pPr>
+        <w:pStyle w:val="Boton"/>
+      </w:pPr>
+      <w:hyperlink r:id="rId9" w:tgtFrame="_blank" w:tooltip="Descargar el fichero &quot;&quot; donde se incluye el ejemplo de aplicación NetBeans.  [zip - 40,16 KB]" w:history="1">
+        <w:r>
+          <w:rPr>
+            <w:rStyle w:val="Hipervnculo"/>
+            <w:color w:val="FFFFFF" w:themeColor="background1"/>
+          </w:rPr>
+          <w:t>Enlace al ejemplo</w:t>
+        </w:r>
+      </w:hyperlink>
+    </w:p>
+    <w:p>
+      <w:pPr>
+        <w:pStyle w:val="Titulo2"/>
+      </w:pPr>
+      <w:r>
+        <w:t>5.5.- Enlace de componentes a orígenes de datos.</w:t>
+      </w:r>
+    </w:p>
+    <w:p>
+      <w:pPr>
+        <w:rPr>
+          <w:shd w:val="clear" w:color="auto" w:fill="FFFFFF"/>
+        </w:rPr>
+      </w:pPr>
+      <w:r>
+        <w:rPr>
+          <w:shd w:val="clear" w:color="auto" w:fill="FFFFFF"/>
+        </w:rPr>
+        <w:t>Uno de los aspectos que aporta mayor flexibilidad y potencia a una aplicación es que pueda acceder a la información contenida en una base de datos.</w:t>
+      </w:r>
+    </w:p>
+    <w:p>
+      <w:pPr>
+        <w:rPr>
+          <w:rFonts w:eastAsia="Times New Roman"/>
+          <w:sz w:val="24"/>
+          <w:szCs w:val="24"/>
+          <w:lang w:eastAsia="es-ES"/>
+        </w:rPr>
+      </w:pPr>
+      <w:r>
+        <w:rPr>
+          <w:rFonts w:eastAsia="Times New Roman"/>
+          <w:sz w:val="24"/>
+          <w:szCs w:val="24"/>
+          <w:lang w:eastAsia="es-ES"/>
+        </w:rPr>
+        <w:t>Los pasos a dar para conseguir que una aplicación java, utilizando NetBeans, incorpore un formulario basándose en los datos almacenados en una tabla de una base de datos son:</w:t>
+      </w:r>
+    </w:p>
+    <w:p>
+      <w:pPr>
+        <w:pStyle w:val="Prrafodelista"/>
+        <w:numPr>
+          <w:ilvl w:val="0"/>
+          <w:numId w:val="22"/>
+        </w:numPr>
+        <w:rPr>
+          <w:rFonts w:eastAsia="Times New Roman"/>
+          <w:sz w:val="24"/>
+          <w:szCs w:val="24"/>
+          <w:lang w:eastAsia="es-ES"/>
+        </w:rPr>
+      </w:pPr>
+      <w:r>
+        <w:rPr>
+          <w:rFonts w:eastAsia="Times New Roman"/>
+          <w:sz w:val="24"/>
+          <w:szCs w:val="24"/>
+          <w:lang w:eastAsia="es-ES"/>
+        </w:rPr>
+        <w:t>T</w:t>
+      </w:r>
+      <w:r>
+        <w:rPr>
+          <w:rFonts w:eastAsia="Times New Roman"/>
+          <w:sz w:val="24"/>
+          <w:szCs w:val="24"/>
+          <w:lang w:eastAsia="es-ES"/>
+        </w:rPr>
+        <w:t xml:space="preserve">ener instalado </w:t>
+      </w:r>
+      <w:r>
+        <w:rPr>
+          <w:rFonts w:eastAsia="Times New Roman"/>
+          <w:sz w:val="24"/>
+          <w:szCs w:val="24"/>
+          <w:lang w:eastAsia="es-ES"/>
+        </w:rPr>
+        <w:t>M</w:t>
+      </w:r>
+      <w:r>
+        <w:rPr>
+          <w:rFonts w:eastAsia="Times New Roman"/>
+          <w:sz w:val="24"/>
+          <w:szCs w:val="24"/>
+          <w:lang w:eastAsia="es-ES"/>
+        </w:rPr>
+        <w:t>y</w:t>
+      </w:r>
+      <w:r>
+        <w:rPr>
+          <w:rFonts w:eastAsia="Times New Roman"/>
+          <w:sz w:val="24"/>
+          <w:szCs w:val="24"/>
+          <w:lang w:eastAsia="es-ES"/>
+        </w:rPr>
+        <w:t>SQL</w:t>
+      </w:r>
+      <w:r>
+        <w:rPr>
+          <w:rFonts w:eastAsia="Times New Roman"/>
+          <w:sz w:val="24"/>
+          <w:szCs w:val="24"/>
+          <w:lang w:eastAsia="es-ES"/>
+        </w:rPr>
+        <w:t xml:space="preserve"> y que se encuentra en ejecución. A continuación, crearemos la base de datos. La base de datos que vamos a utilizar se llamará Agenda. Puedes importar la estructura de la base de datos junto con sus datos utilizando el fichero que encontrarás en apartado Recursos que aparece al final de la página (</w:t>
+      </w:r>
+      <w:proofErr w:type="spellStart"/>
+      <w:r>
+        <w:rPr>
+          <w:rFonts w:eastAsia="Times New Roman"/>
+          <w:sz w:val="24"/>
+          <w:szCs w:val="24"/>
+          <w:lang w:eastAsia="es-ES"/>
+        </w:rPr>
+        <w:fldChar w:fldCharType="begin"/>
+      </w:r>
+      <w:r>
+        <w:rPr>
+          <w:rFonts w:eastAsia="Times New Roman"/>
+          <w:sz w:val="24"/>
+          <w:szCs w:val="24"/>
+          <w:lang w:eastAsia="es-ES"/>
+        </w:rPr>
+        <w:instrText xml:space="preserve"> HYPERLINK "BDAgenda_sql.zip" </w:instrText>
+      </w:r>
+      <w:r>
+        <w:rPr>
+          <w:rFonts w:eastAsia="Times New Roman"/>
+          <w:sz w:val="24"/>
+          <w:szCs w:val="24"/>
+          <w:lang w:eastAsia="es-ES"/>
+        </w:rPr>
+      </w:r>
+      <w:r>
+        <w:rPr>
+          <w:rFonts w:eastAsia="Times New Roman"/>
+          <w:sz w:val="24"/>
+          <w:szCs w:val="24"/>
+          <w:lang w:eastAsia="es-ES"/>
+        </w:rPr>
+        <w:fldChar w:fldCharType="separate"/>
+      </w:r>
+      <w:r>
+        <w:rPr>
+          <w:rStyle w:val="Hipervnculo"/>
+          <w:rFonts w:eastAsia="Times New Roman"/>
+          <w:sz w:val="24"/>
+          <w:szCs w:val="24"/>
+          <w:lang w:eastAsia="es-ES"/>
+        </w:rPr>
+        <w:t>BD_age</w:t>
+      </w:r>
+      <w:r>
+        <w:rPr>
+          <w:rStyle w:val="Hipervnculo"/>
+          <w:rFonts w:eastAsia="Times New Roman"/>
+          <w:sz w:val="24"/>
+          <w:szCs w:val="24"/>
+          <w:lang w:eastAsia="es-ES"/>
+        </w:rPr>
+        <w:t>n</w:t>
+      </w:r>
+      <w:r>
+        <w:rPr>
+          <w:rStyle w:val="Hipervnculo"/>
+          <w:rFonts w:eastAsia="Times New Roman"/>
+          <w:sz w:val="24"/>
+          <w:szCs w:val="24"/>
+          <w:lang w:eastAsia="es-ES"/>
+        </w:rPr>
+        <w:t>da.sql</w:t>
+      </w:r>
+      <w:proofErr w:type="spellEnd"/>
+      <w:r>
+        <w:rPr>
+          <w:rFonts w:eastAsia="Times New Roman"/>
+          <w:sz w:val="24"/>
+          <w:szCs w:val="24"/>
+          <w:lang w:eastAsia="es-ES"/>
+        </w:rPr>
+        <w:fldChar w:fldCharType="end"/>
+      </w:r>
+      <w:r>
+        <w:rPr>
+          <w:rFonts w:eastAsia="Times New Roman"/>
+          <w:sz w:val="24"/>
+          <w:szCs w:val="24"/>
+          <w:lang w:eastAsia="es-ES"/>
+        </w:rPr>
+        <w:t>)</w:t>
+      </w:r>
+    </w:p>
+    <w:p>
+      <w:pPr>
+        <w:pStyle w:val="Prrafodelista"/>
+        <w:numPr>
+          <w:ilvl w:val="0"/>
+          <w:numId w:val="22"/>
+        </w:numPr>
+        <w:rPr>
+          <w:rFonts w:eastAsia="Times New Roman"/>
+          <w:sz w:val="24"/>
+          <w:szCs w:val="24"/>
+          <w:lang w:eastAsia="es-ES"/>
+        </w:rPr>
+      </w:pPr>
+      <w:r>
+        <w:rPr>
+          <w:rFonts w:eastAsia="Times New Roman"/>
+          <w:sz w:val="24"/>
+          <w:szCs w:val="24"/>
+          <w:lang w:eastAsia="es-ES"/>
+        </w:rPr>
+        <w:t>Recomendación: Antes de comenzar a crear el proyecto en NetBeans, accede al apartado </w:t>
+      </w:r>
+      <w:proofErr w:type="spellStart"/>
+      <w:r>
+        <w:rPr>
+          <w:rFonts w:eastAsia="Times New Roman"/>
+          <w:sz w:val="24"/>
+          <w:szCs w:val="24"/>
+          <w:lang w:eastAsia="es-ES"/>
+        </w:rPr>
+        <w:t>Services</w:t>
+      </w:r>
+      <w:proofErr w:type="spellEnd"/>
+      <w:r>
+        <w:rPr>
+          <w:rFonts w:eastAsia="Times New Roman"/>
+          <w:sz w:val="24"/>
+          <w:szCs w:val="24"/>
+          <w:lang w:eastAsia="es-ES"/>
+        </w:rPr>
+        <w:t> o Prestaciones y comprueba que podemos ver que aparece Servidor My</w:t>
+      </w:r>
+      <w:r>
+        <w:rPr>
+          <w:rFonts w:eastAsia="Times New Roman"/>
+          <w:sz w:val="24"/>
+          <w:szCs w:val="24"/>
+          <w:lang w:eastAsia="es-ES"/>
+        </w:rPr>
+        <w:t>SQL</w:t>
+      </w:r>
+      <w:r>
+        <w:rPr>
+          <w:rFonts w:eastAsia="Times New Roman"/>
+          <w:sz w:val="24"/>
+          <w:szCs w:val="24"/>
+          <w:lang w:eastAsia="es-ES"/>
+        </w:rPr>
+        <w:t xml:space="preserve"> y que podemos acceder a la base de datos Agenda. En el caso de que no aparezca debes de registrar servidor My</w:t>
+      </w:r>
+      <w:r>
+        <w:rPr>
+          <w:rFonts w:eastAsia="Times New Roman"/>
+          <w:sz w:val="24"/>
+          <w:szCs w:val="24"/>
+          <w:lang w:eastAsia="es-ES"/>
+        </w:rPr>
+        <w:t>SQL</w:t>
+      </w:r>
+      <w:r>
+        <w:rPr>
+          <w:rFonts w:eastAsia="Times New Roman"/>
+          <w:sz w:val="24"/>
+          <w:szCs w:val="24"/>
+          <w:lang w:eastAsia="es-ES"/>
+        </w:rPr>
+        <w:t xml:space="preserve"> e iniciarlo (para ello accedemos al menú contextual de la opción Base de datos y realizamos las dos acciones.)</w:t>
+      </w:r>
+    </w:p>
+    <w:p>
+      <w:pPr>
+        <w:pStyle w:val="Prrafodelista"/>
+        <w:numPr>
+          <w:ilvl w:val="0"/>
+          <w:numId w:val="22"/>
+        </w:numPr>
+        <w:rPr>
+          <w:rFonts w:eastAsia="Times New Roman"/>
+          <w:sz w:val="24"/>
+          <w:szCs w:val="24"/>
+          <w:lang w:eastAsia="es-ES"/>
+        </w:rPr>
+      </w:pPr>
+      <w:r>
+        <w:rPr>
+          <w:rFonts w:eastAsia="Times New Roman"/>
+          <w:sz w:val="24"/>
+          <w:szCs w:val="24"/>
+          <w:lang w:eastAsia="es-ES"/>
+        </w:rPr>
+        <w:t>Crearemos un nuevo proyecto NetBeans de tipo </w:t>
+      </w:r>
+      <w:r>
+        <w:rPr>
+          <w:rFonts w:eastAsia="Times New Roman"/>
+          <w:i/>
+          <w:iCs/>
+          <w:sz w:val="24"/>
+          <w:szCs w:val="24"/>
+          <w:lang w:eastAsia="es-ES"/>
+        </w:rPr>
+        <w:t xml:space="preserve">Java </w:t>
+      </w:r>
+      <w:proofErr w:type="spellStart"/>
+      <w:r>
+        <w:rPr>
+          <w:rFonts w:eastAsia="Times New Roman"/>
+          <w:i/>
+          <w:iCs/>
+          <w:sz w:val="24"/>
+          <w:szCs w:val="24"/>
+          <w:lang w:eastAsia="es-ES"/>
+        </w:rPr>
+        <w:t>Application</w:t>
+      </w:r>
+      <w:proofErr w:type="spellEnd"/>
+      <w:r>
+        <w:rPr>
+          <w:rFonts w:eastAsia="Times New Roman"/>
+          <w:sz w:val="24"/>
+          <w:szCs w:val="24"/>
+          <w:lang w:eastAsia="es-ES"/>
+        </w:rPr>
+        <w:t> que se llame Agenda. No crearemos clase principal al crearlo. Añadimos un paquete para almacenar todas las clases que se van a generar de forma automática. Se va a llamar </w:t>
+      </w:r>
+      <w:proofErr w:type="spellStart"/>
+      <w:r>
+        <w:rPr>
+          <w:rFonts w:eastAsia="Times New Roman"/>
+          <w:i/>
+          <w:iCs/>
+          <w:sz w:val="24"/>
+          <w:szCs w:val="24"/>
+          <w:lang w:eastAsia="es-ES"/>
+        </w:rPr>
+        <w:t>sources</w:t>
+      </w:r>
+      <w:proofErr w:type="spellEnd"/>
+      <w:r>
+        <w:rPr>
+          <w:rFonts w:eastAsia="Times New Roman"/>
+          <w:sz w:val="24"/>
+          <w:szCs w:val="24"/>
+          <w:lang w:eastAsia="es-ES"/>
+        </w:rPr>
+        <w:t> y lo vamos a crear dentro de Paquete de fuentes. Añadimos un Formulario de ejemplo/detalle que podemos encontrarnos dentro de la categoría </w:t>
+      </w:r>
+      <w:r>
+        <w:rPr>
+          <w:rFonts w:eastAsia="Times New Roman"/>
+          <w:i/>
+          <w:iCs/>
+          <w:sz w:val="24"/>
+          <w:szCs w:val="24"/>
+          <w:lang w:eastAsia="es-ES"/>
+        </w:rPr>
+        <w:t>Formularios de interfaz gráfica de Swing</w:t>
+      </w:r>
+      <w:r>
+        <w:rPr>
+          <w:rFonts w:eastAsia="Times New Roman"/>
+          <w:sz w:val="24"/>
+          <w:szCs w:val="24"/>
+          <w:lang w:eastAsia="es-ES"/>
+        </w:rPr>
+        <w:t>.  Le asignaremos el nombre Contactos.</w:t>
+      </w:r>
+    </w:p>
+    <w:p>
+      <w:pPr>
+        <w:pStyle w:val="Prrafodelista"/>
+        <w:numPr>
+          <w:ilvl w:val="0"/>
+          <w:numId w:val="22"/>
+        </w:numPr>
+        <w:rPr>
+          <w:rFonts w:eastAsia="Times New Roman"/>
+          <w:sz w:val="24"/>
+          <w:szCs w:val="24"/>
+          <w:lang w:eastAsia="es-ES"/>
+        </w:rPr>
+      </w:pPr>
+      <w:r>
+        <w:rPr>
+          <w:rFonts w:eastAsia="Times New Roman"/>
+          <w:sz w:val="24"/>
+          <w:szCs w:val="24"/>
+          <w:lang w:eastAsia="es-ES"/>
+        </w:rPr>
+        <w:t>A continuación, nos pedirá el acceso a la base de datos. En la conexión con la base de datos marcamos la cadena de conexión </w:t>
+      </w:r>
+      <w:proofErr w:type="spellStart"/>
+      <w:proofErr w:type="gramStart"/>
+      <w:r>
+        <w:rPr>
+          <w:rFonts w:eastAsia="Times New Roman"/>
+          <w:sz w:val="24"/>
+          <w:szCs w:val="24"/>
+          <w:lang w:eastAsia="es-ES"/>
+        </w:rPr>
+        <w:t>jdbc:mysl</w:t>
+      </w:r>
+      <w:proofErr w:type="spellEnd"/>
+      <w:proofErr w:type="gramEnd"/>
+      <w:r>
+        <w:rPr>
+          <w:rFonts w:eastAsia="Times New Roman"/>
+          <w:sz w:val="24"/>
+          <w:szCs w:val="24"/>
+          <w:lang w:eastAsia="es-ES"/>
+        </w:rPr>
+        <w:t>...... que nos aparecerá en el desplegable. Si no nos apareciera nuestra conexión con MySQL, este desplegable nos permite crear una conexión nueva. En el apartado Tabla de base de datos, seleccionamos la tabla Contactos y en el apartado Campos a incluir nos</w:t>
+      </w:r>
+      <w:r>
+        <w:rPr>
+          <w:rFonts w:eastAsia="Times New Roman"/>
+          <w:sz w:val="24"/>
+          <w:szCs w:val="24"/>
+          <w:lang w:eastAsia="es-ES"/>
+        </w:rPr>
+        <w:t xml:space="preserve"> </w:t>
+      </w:r>
+      <w:r>
+        <w:rPr>
+          <w:rFonts w:eastAsia="Times New Roman"/>
+          <w:sz w:val="24"/>
+          <w:szCs w:val="24"/>
+          <w:lang w:eastAsia="es-ES"/>
+        </w:rPr>
+        <w:t>aseguramos de tener incluido las columnas que queremos utilizar en el formulario.</w:t>
+      </w:r>
+    </w:p>
+    <w:p>
+      <w:pPr>
+        <w:pStyle w:val="Prrafodelista"/>
+        <w:numPr>
+          <w:ilvl w:val="0"/>
+          <w:numId w:val="22"/>
+        </w:numPr>
+        <w:rPr>
+          <w:rFonts w:eastAsia="Times New Roman"/>
+          <w:sz w:val="24"/>
+          <w:szCs w:val="24"/>
+          <w:lang w:eastAsia="es-ES"/>
+        </w:rPr>
+      </w:pPr>
+      <w:r>
+        <w:rPr>
+          <w:rFonts w:eastAsia="Times New Roman"/>
+          <w:sz w:val="24"/>
+          <w:szCs w:val="24"/>
+          <w:lang w:eastAsia="es-ES"/>
+        </w:rPr>
+        <w:t>En el apartado </w:t>
+      </w:r>
+      <w:r>
+        <w:rPr>
+          <w:rFonts w:eastAsia="Times New Roman"/>
+          <w:i/>
+          <w:iCs/>
+          <w:sz w:val="24"/>
+          <w:szCs w:val="24"/>
+          <w:lang w:eastAsia="es-ES"/>
+        </w:rPr>
+        <w:t xml:space="preserve">Crear área de detalle </w:t>
+      </w:r>
+      <w:r>
+        <w:rPr>
+          <w:rFonts w:eastAsia="Times New Roman"/>
+          <w:i/>
+          <w:iCs/>
+          <w:sz w:val="24"/>
+          <w:szCs w:val="24"/>
+          <w:lang w:eastAsia="es-ES"/>
+        </w:rPr>
+        <w:t>como</w:t>
+      </w:r>
+      <w:r>
+        <w:rPr>
+          <w:rFonts w:eastAsia="Times New Roman"/>
+          <w:sz w:val="24"/>
+          <w:szCs w:val="24"/>
+          <w:lang w:eastAsia="es-ES"/>
+        </w:rPr>
+        <w:t xml:space="preserve"> seleccionaremos</w:t>
+      </w:r>
+      <w:r>
+        <w:rPr>
+          <w:rFonts w:eastAsia="Times New Roman"/>
+          <w:sz w:val="24"/>
+          <w:szCs w:val="24"/>
+          <w:lang w:eastAsia="es-ES"/>
+        </w:rPr>
+        <w:t xml:space="preserve"> la opción cuadro de texto.</w:t>
+      </w:r>
+    </w:p>
+    <w:p>
+      <w:pPr>
+        <w:pStyle w:val="Prrafodelista"/>
+        <w:numPr>
+          <w:ilvl w:val="0"/>
+          <w:numId w:val="22"/>
+        </w:numPr>
+        <w:rPr>
+          <w:rFonts w:eastAsia="Times New Roman"/>
+          <w:sz w:val="24"/>
+          <w:szCs w:val="24"/>
+          <w:lang w:eastAsia="es-ES"/>
+        </w:rPr>
+      </w:pPr>
+      <w:r>
+        <w:rPr>
+          <w:rFonts w:eastAsia="Times New Roman"/>
+          <w:sz w:val="24"/>
+          <w:szCs w:val="24"/>
+          <w:lang w:eastAsia="es-ES"/>
+        </w:rPr>
+        <w:lastRenderedPageBreak/>
+        <w:t>Finaliza el asistente pulsando Terminar, en el formulario Agenda aparecerán una tabla para mostrar el resultado de la consulta.</w:t>
+      </w:r>
+    </w:p>
+    <w:p>
+      <w:pPr>
+        <w:rPr>
+          <w:rFonts w:eastAsia="Times New Roman"/>
+          <w:sz w:val="24"/>
+          <w:szCs w:val="24"/>
+          <w:lang w:eastAsia="es-ES"/>
+        </w:rPr>
+      </w:pPr>
+      <w:r>
+        <w:rPr>
+          <w:rFonts w:eastAsia="Times New Roman"/>
+          <w:sz w:val="24"/>
+          <w:szCs w:val="24"/>
+          <w:lang w:eastAsia="es-ES"/>
+        </w:rPr>
+        <w:t>Si seleccionas la tabla que ha aparecido en el formulario y observas el Inspector verás que se llama </w:t>
+      </w:r>
+      <w:proofErr w:type="spellStart"/>
+      <w:r>
+        <w:rPr>
+          <w:rFonts w:eastAsia="Times New Roman"/>
+          <w:b/>
+          <w:bCs/>
+          <w:sz w:val="24"/>
+          <w:szCs w:val="24"/>
+          <w:lang w:eastAsia="es-ES"/>
+        </w:rPr>
+        <w:t>masterTable</w:t>
+      </w:r>
+      <w:proofErr w:type="spellEnd"/>
+      <w:r>
+        <w:rPr>
+          <w:rFonts w:eastAsia="Times New Roman"/>
+          <w:sz w:val="24"/>
+          <w:szCs w:val="24"/>
+          <w:lang w:eastAsia="es-ES"/>
+        </w:rPr>
+        <w:t> (</w:t>
+      </w:r>
+      <w:proofErr w:type="spellStart"/>
+      <w:r>
+        <w:rPr>
+          <w:rFonts w:eastAsia="Times New Roman"/>
+          <w:sz w:val="24"/>
+          <w:szCs w:val="24"/>
+          <w:lang w:eastAsia="es-ES"/>
+        </w:rPr>
+        <w:t>Jtable</w:t>
+      </w:r>
+      <w:proofErr w:type="spellEnd"/>
+      <w:r>
+        <w:rPr>
+          <w:rFonts w:eastAsia="Times New Roman"/>
+          <w:sz w:val="24"/>
+          <w:szCs w:val="24"/>
+          <w:lang w:eastAsia="es-ES"/>
+        </w:rPr>
+        <w:t>). Esta tabla en concreto tiene tres columnas y se le asigna contenido a partir de un elemento, que también puedes ver más abajo en el Inspector llamado </w:t>
+      </w:r>
+      <w:proofErr w:type="spellStart"/>
+      <w:r>
+        <w:rPr>
+          <w:rFonts w:eastAsia="Times New Roman"/>
+          <w:b/>
+          <w:bCs/>
+          <w:sz w:val="24"/>
+          <w:szCs w:val="24"/>
+          <w:lang w:eastAsia="es-ES"/>
+        </w:rPr>
+        <w:t>list</w:t>
+      </w:r>
+      <w:proofErr w:type="spellEnd"/>
+      <w:r>
+        <w:rPr>
+          <w:rFonts w:eastAsia="Times New Roman"/>
+          <w:sz w:val="24"/>
+          <w:szCs w:val="24"/>
+          <w:lang w:eastAsia="es-ES"/>
+        </w:rPr>
+        <w:t> (</w:t>
+      </w:r>
+      <w:proofErr w:type="spellStart"/>
+      <w:r>
+        <w:rPr>
+          <w:rFonts w:eastAsia="Times New Roman"/>
+          <w:sz w:val="24"/>
+          <w:szCs w:val="24"/>
+          <w:lang w:eastAsia="es-ES"/>
+        </w:rPr>
+        <w:t>JList</w:t>
+      </w:r>
+      <w:proofErr w:type="spellEnd"/>
+      <w:r>
+        <w:rPr>
+          <w:rFonts w:eastAsia="Times New Roman"/>
+          <w:sz w:val="24"/>
+          <w:szCs w:val="24"/>
+          <w:lang w:eastAsia="es-ES"/>
+        </w:rPr>
+        <w:t>) que se rellena a partir de una consulta</w:t>
+      </w:r>
+      <w:r>
+        <w:rPr>
+          <w:rFonts w:eastAsia="Times New Roman"/>
+          <w:sz w:val="24"/>
+          <w:szCs w:val="24"/>
+          <w:lang w:eastAsia="es-ES"/>
+        </w:rPr>
+        <w:t xml:space="preserve"> </w:t>
+      </w:r>
+      <w:r>
+        <w:rPr>
+          <w:rFonts w:eastAsia="Times New Roman"/>
+          <w:sz w:val="24"/>
+          <w:szCs w:val="24"/>
+          <w:lang w:eastAsia="es-ES"/>
+        </w:rPr>
+        <w:t>llamada</w:t>
+      </w:r>
+      <w:r>
+        <w:rPr>
+          <w:rFonts w:eastAsia="Times New Roman"/>
+          <w:sz w:val="24"/>
+          <w:szCs w:val="24"/>
+          <w:lang w:eastAsia="es-ES"/>
+        </w:rPr>
+        <w:t xml:space="preserve"> </w:t>
+      </w:r>
+      <w:proofErr w:type="spellStart"/>
+      <w:r>
+        <w:rPr>
+          <w:rFonts w:eastAsia="Times New Roman"/>
+          <w:sz w:val="24"/>
+          <w:szCs w:val="24"/>
+          <w:lang w:eastAsia="es-ES"/>
+        </w:rPr>
+        <w:t>Query</w:t>
+      </w:r>
+      <w:proofErr w:type="spellEnd"/>
+      <w:r>
+        <w:rPr>
+          <w:rFonts w:eastAsia="Times New Roman"/>
+          <w:sz w:val="24"/>
+          <w:szCs w:val="24"/>
+          <w:lang w:eastAsia="es-ES"/>
+        </w:rPr>
+        <w:t xml:space="preserve"> </w:t>
+      </w:r>
+      <w:r>
+        <w:rPr>
+          <w:rFonts w:eastAsia="Times New Roman"/>
+          <w:sz w:val="24"/>
+          <w:szCs w:val="24"/>
+          <w:lang w:eastAsia="es-ES"/>
+        </w:rPr>
+        <w:t>(</w:t>
+      </w:r>
+      <w:proofErr w:type="spellStart"/>
+      <w:r>
+        <w:rPr>
+          <w:rFonts w:eastAsia="Times New Roman"/>
+          <w:sz w:val="24"/>
+          <w:szCs w:val="24"/>
+          <w:lang w:eastAsia="es-ES"/>
+        </w:rPr>
+        <w:t>Jquery</w:t>
+      </w:r>
+      <w:proofErr w:type="spellEnd"/>
+      <w:r>
+        <w:rPr>
+          <w:rFonts w:eastAsia="Times New Roman"/>
+          <w:sz w:val="24"/>
+          <w:szCs w:val="24"/>
+          <w:lang w:eastAsia="es-ES"/>
+        </w:rPr>
+        <w:t>),</w:t>
+      </w:r>
+      <w:r>
+        <w:rPr>
+          <w:rFonts w:eastAsia="Times New Roman"/>
+          <w:sz w:val="24"/>
+          <w:szCs w:val="24"/>
+          <w:lang w:eastAsia="es-ES"/>
+        </w:rPr>
+        <w:t xml:space="preserve"> </w:t>
+      </w:r>
+      <w:r>
+        <w:rPr>
+          <w:rFonts w:eastAsia="Times New Roman"/>
+          <w:sz w:val="24"/>
+          <w:szCs w:val="24"/>
+          <w:lang w:eastAsia="es-ES"/>
+        </w:rPr>
+        <w:t>en</w:t>
+      </w:r>
+      <w:r>
+        <w:rPr>
+          <w:rFonts w:eastAsia="Times New Roman"/>
+          <w:sz w:val="24"/>
+          <w:szCs w:val="24"/>
+          <w:lang w:eastAsia="es-ES"/>
+        </w:rPr>
+        <w:t xml:space="preserve"> </w:t>
+      </w:r>
+      <w:r>
+        <w:rPr>
+          <w:rFonts w:eastAsia="Times New Roman"/>
+          <w:sz w:val="24"/>
+          <w:szCs w:val="24"/>
+          <w:lang w:eastAsia="es-ES"/>
+        </w:rPr>
+        <w:t>cuyas propiedades aparece la consulta ejecutada que es </w:t>
+      </w:r>
+      <w:r>
+        <w:rPr>
+          <w:rStyle w:val="CdigoCar"/>
+          <w:lang w:val="es-ES"/>
+        </w:rPr>
+        <w:t>SE</w:t>
+      </w:r>
+      <w:r>
+        <w:rPr>
+          <w:rStyle w:val="CdigoCar"/>
+          <w:lang w:val="es-ES"/>
+        </w:rPr>
+        <w:t>LECT</w:t>
+      </w:r>
+      <w:r>
+        <w:rPr>
+          <w:rStyle w:val="CdigoCar"/>
+          <w:lang w:val="es-ES"/>
+        </w:rPr>
+        <w:t xml:space="preserve"> c </w:t>
+      </w:r>
+      <w:r>
+        <w:rPr>
+          <w:rStyle w:val="CdigoCar"/>
+          <w:lang w:val="es-ES"/>
+        </w:rPr>
+        <w:t xml:space="preserve">FROM </w:t>
+      </w:r>
+      <w:r>
+        <w:rPr>
+          <w:rStyle w:val="CdigoCar"/>
+          <w:lang w:val="es-ES"/>
+        </w:rPr>
+        <w:t>contactos c</w:t>
+      </w:r>
+      <w:r>
+        <w:rPr>
+          <w:rFonts w:eastAsia="Times New Roman"/>
+          <w:sz w:val="24"/>
+          <w:szCs w:val="24"/>
+          <w:lang w:eastAsia="es-ES"/>
+        </w:rPr>
+        <w:t>. Haz clic con el botón secundario sobre la tabla &gt;&gt; Enlazar &gt;&gt; </w:t>
+      </w:r>
+      <w:proofErr w:type="spellStart"/>
+      <w:r>
+        <w:rPr>
+          <w:rFonts w:eastAsia="Times New Roman"/>
+          <w:sz w:val="24"/>
+          <w:szCs w:val="24"/>
+          <w:lang w:eastAsia="es-ES"/>
+        </w:rPr>
+        <w:t>Elements</w:t>
+      </w:r>
+      <w:proofErr w:type="spellEnd"/>
+      <w:r>
+        <w:rPr>
+          <w:rFonts w:eastAsia="Times New Roman"/>
+          <w:sz w:val="24"/>
+          <w:szCs w:val="24"/>
+          <w:lang w:eastAsia="es-ES"/>
+        </w:rPr>
+        <w:t>, verás cómo enlaza con la lista y como se obtienen de ella los tres campos de la tabla.</w:t>
+      </w:r>
+    </w:p>
+    <w:p>
+      <w:pPr>
+        <w:rPr>
+          <w:rFonts w:eastAsia="Times New Roman"/>
+          <w:sz w:val="24"/>
+          <w:szCs w:val="24"/>
+          <w:lang w:eastAsia="es-ES"/>
+        </w:rPr>
+      </w:pPr>
+      <w:r>
+        <w:rPr>
+          <w:rFonts w:eastAsia="Times New Roman"/>
+          <w:sz w:val="24"/>
+          <w:szCs w:val="24"/>
+          <w:lang w:eastAsia="es-ES"/>
+        </w:rPr>
+        <w:t>Por otra parte, se han añadido tres etiquetas y tres campos de texto al formulario, los campos de texto enlazan (botón secundario &gt;&gt; Enlazar &gt;&gt; Text) con la tabla maestra en el enlazado de fuente de donde se saca el valor del campo del registro actual mediante la expresión </w:t>
+      </w:r>
+      <w:r>
+        <w:rPr>
+          <w:rFonts w:ascii="DejaVu Sans Mono" w:eastAsia="Times New Roman" w:hAnsi="DejaVu Sans Mono" w:cs="Courier New"/>
+          <w:b/>
+          <w:bCs/>
+          <w:sz w:val="18"/>
+          <w:szCs w:val="18"/>
+          <w:lang w:eastAsia="es-ES"/>
+        </w:rPr>
+        <w:t>${</w:t>
+      </w:r>
+      <w:proofErr w:type="spellStart"/>
+      <w:r>
+        <w:rPr>
+          <w:rFonts w:ascii="DejaVu Sans Mono" w:eastAsia="Times New Roman" w:hAnsi="DejaVu Sans Mono" w:cs="Courier New"/>
+          <w:b/>
+          <w:bCs/>
+          <w:sz w:val="18"/>
+          <w:szCs w:val="18"/>
+          <w:lang w:eastAsia="es-ES"/>
+        </w:rPr>
+        <w:t>SelectedElement.nombre_campo</w:t>
+      </w:r>
+      <w:proofErr w:type="spellEnd"/>
+      <w:r>
+        <w:rPr>
+          <w:rFonts w:ascii="DejaVu Sans Mono" w:eastAsia="Times New Roman" w:hAnsi="DejaVu Sans Mono" w:cs="Courier New"/>
+          <w:b/>
+          <w:bCs/>
+          <w:sz w:val="18"/>
+          <w:szCs w:val="18"/>
+          <w:lang w:eastAsia="es-ES"/>
+        </w:rPr>
+        <w:t>}</w:t>
+      </w:r>
+      <w:r>
+        <w:rPr>
+          <w:rFonts w:eastAsia="Times New Roman"/>
+          <w:sz w:val="24"/>
+          <w:szCs w:val="24"/>
+          <w:lang w:eastAsia="es-ES"/>
+        </w:rPr>
+        <w:t> de esta manera cada vez que se cambia el registro activo de la tabla se modifica el contenido de los campos de texto.</w:t>
       </w:r>
     </w:p>
     <w:p/>
@@ -3869,6 +5396,119 @@
     </w:lvl>
   </w:abstractNum>
   <w:abstractNum w:abstractNumId="2" w15:restartNumberingAfterBreak="0">
+    <w:nsid w:val="095F229B"/>
+    <w:multiLevelType w:val="multilevel"/>
+    <w:tmpl w:val="8D601ABE"/>
+    <w:lvl w:ilvl="0">
+      <w:start w:val="1"/>
+      <w:numFmt w:val="decimal"/>
+      <w:lvlText w:val="%1."/>
+      <w:lvlJc w:val="left"/>
+      <w:pPr>
+        <w:tabs>
+          <w:tab w:val="num" w:pos="720"/>
+        </w:tabs>
+        <w:ind w:left="720" w:hanging="360"/>
+      </w:pPr>
+    </w:lvl>
+    <w:lvl w:ilvl="1" w:tentative="1">
+      <w:start w:val="1"/>
+      <w:numFmt w:val="decimal"/>
+      <w:lvlText w:val="%2."/>
+      <w:lvlJc w:val="left"/>
+      <w:pPr>
+        <w:tabs>
+          <w:tab w:val="num" w:pos="1440"/>
+        </w:tabs>
+        <w:ind w:left="1440" w:hanging="360"/>
+      </w:pPr>
+    </w:lvl>
+    <w:lvl w:ilvl="2" w:tentative="1">
+      <w:start w:val="1"/>
+      <w:numFmt w:val="decimal"/>
+      <w:lvlText w:val="%3."/>
+      <w:lvlJc w:val="left"/>
+      <w:pPr>
+        <w:tabs>
+          <w:tab w:val="num" w:pos="2160"/>
+        </w:tabs>
+        <w:ind w:left="2160" w:hanging="360"/>
+      </w:pPr>
+    </w:lvl>
+    <w:lvl w:ilvl="3" w:tentative="1">
+      <w:start w:val="1"/>
+      <w:numFmt w:val="decimal"/>
+      <w:lvlText w:val="%4."/>
+      <w:lvlJc w:val="left"/>
+      <w:pPr>
+        <w:tabs>
+          <w:tab w:val="num" w:pos="2880"/>
+        </w:tabs>
+        <w:ind w:left="2880" w:hanging="360"/>
+      </w:pPr>
+    </w:lvl>
+    <w:lvl w:ilvl="4" w:tentative="1">
+      <w:start w:val="1"/>
+      <w:numFmt w:val="decimal"/>
+      <w:lvlText w:val="%5."/>
+      <w:lvlJc w:val="left"/>
+      <w:pPr>
+        <w:tabs>
+          <w:tab w:val="num" w:pos="3600"/>
+        </w:tabs>
+        <w:ind w:left="3600" w:hanging="360"/>
+      </w:pPr>
+    </w:lvl>
+    <w:lvl w:ilvl="5" w:tentative="1">
+      <w:start w:val="1"/>
+      <w:numFmt w:val="decimal"/>
+      <w:lvlText w:val="%6."/>
+      <w:lvlJc w:val="left"/>
+      <w:pPr>
+        <w:tabs>
+          <w:tab w:val="num" w:pos="4320"/>
+        </w:tabs>
+        <w:ind w:left="4320" w:hanging="360"/>
+      </w:pPr>
+    </w:lvl>
+    <w:lvl w:ilvl="6" w:tentative="1">
+      <w:start w:val="1"/>
+      <w:numFmt w:val="decimal"/>
+      <w:lvlText w:val="%7."/>
+      <w:lvlJc w:val="left"/>
+      <w:pPr>
+        <w:tabs>
+          <w:tab w:val="num" w:pos="5040"/>
+        </w:tabs>
+        <w:ind w:left="5040" w:hanging="360"/>
+      </w:pPr>
+    </w:lvl>
+    <w:lvl w:ilvl="7" w:tentative="1">
+      <w:start w:val="1"/>
+      <w:numFmt w:val="decimal"/>
+      <w:lvlText w:val="%8."/>
+      <w:lvlJc w:val="left"/>
+      <w:pPr>
+        <w:tabs>
+          <w:tab w:val="num" w:pos="5760"/>
+        </w:tabs>
+        <w:ind w:left="5760" w:hanging="360"/>
+      </w:pPr>
+    </w:lvl>
+    <w:lvl w:ilvl="8" w:tentative="1">
+      <w:start w:val="1"/>
+      <w:numFmt w:val="decimal"/>
+      <w:lvlText w:val="%9."/>
+      <w:lvlJc w:val="left"/>
+      <w:pPr>
+        <w:tabs>
+          <w:tab w:val="num" w:pos="6480"/>
+        </w:tabs>
+        <w:ind w:left="6480" w:hanging="360"/>
+      </w:pPr>
+    </w:lvl>
+  </w:abstractNum>
+  <w:abstractNum w:abstractNumId="3" w15:restartNumberingAfterBreak="0">
     <w:nsid w:val="0A24421D"/>
     <w:multiLevelType w:val="hybridMultilevel"/>
     <w:tmpl w:val="16B44658"/>
@@ -3981,7 +5621,7 @@
       </w:rPr>
     </w:lvl>
   </w:abstractNum>
-  <w:abstractNum w:abstractNumId="3" w15:restartNumberingAfterBreak="0">
+  <w:abstractNum w:abstractNumId="4" w15:restartNumberingAfterBreak="0">
     <w:nsid w:val="10937F14"/>
     <w:multiLevelType w:val="multilevel"/>
     <w:tmpl w:val="E9E8F14A"/>
@@ -4130,7 +5770,7 @@
       </w:rPr>
     </w:lvl>
   </w:abstractNum>
-  <w:abstractNum w:abstractNumId="4" w15:restartNumberingAfterBreak="0">
+  <w:abstractNum w:abstractNumId="5" w15:restartNumberingAfterBreak="0">
     <w:nsid w:val="19EB732D"/>
     <w:multiLevelType w:val="multilevel"/>
     <w:tmpl w:val="8A18393E"/>
@@ -4279,7 +5919,7 @@
       </w:rPr>
     </w:lvl>
   </w:abstractNum>
-  <w:abstractNum w:abstractNumId="5" w15:restartNumberingAfterBreak="0">
+  <w:abstractNum w:abstractNumId="6" w15:restartNumberingAfterBreak="0">
     <w:nsid w:val="1B6C2F01"/>
     <w:multiLevelType w:val="multilevel"/>
     <w:tmpl w:val="DDA8F070"/>
@@ -4428,7 +6068,7 @@
       </w:rPr>
     </w:lvl>
   </w:abstractNum>
-  <w:abstractNum w:abstractNumId="6" w15:restartNumberingAfterBreak="0">
+  <w:abstractNum w:abstractNumId="7" w15:restartNumberingAfterBreak="0">
     <w:nsid w:val="21643BE7"/>
     <w:multiLevelType w:val="hybridMultilevel"/>
     <w:tmpl w:val="BC3A7104"/>
@@ -4541,7 +6181,7 @@
       </w:rPr>
     </w:lvl>
   </w:abstractNum>
-  <w:abstractNum w:abstractNumId="7" w15:restartNumberingAfterBreak="0">
+  <w:abstractNum w:abstractNumId="8" w15:restartNumberingAfterBreak="0">
     <w:nsid w:val="287E2CC5"/>
     <w:multiLevelType w:val="hybridMultilevel"/>
     <w:tmpl w:val="6E82E52C"/>
@@ -4654,7 +6294,7 @@
       </w:rPr>
     </w:lvl>
   </w:abstractNum>
-  <w:abstractNum w:abstractNumId="8" w15:restartNumberingAfterBreak="0">
+  <w:abstractNum w:abstractNumId="9" w15:restartNumberingAfterBreak="0">
     <w:nsid w:val="3107278D"/>
     <w:multiLevelType w:val="hybridMultilevel"/>
     <w:tmpl w:val="F5704CD0"/>
@@ -4767,7 +6407,7 @@
       </w:rPr>
     </w:lvl>
   </w:abstractNum>
-  <w:abstractNum w:abstractNumId="9" w15:restartNumberingAfterBreak="0">
+  <w:abstractNum w:abstractNumId="10" w15:restartNumberingAfterBreak="0">
     <w:nsid w:val="3450108B"/>
     <w:multiLevelType w:val="multilevel"/>
     <w:tmpl w:val="AC5AA2F4"/>
@@ -4916,7 +6556,7 @@
       </w:rPr>
     </w:lvl>
   </w:abstractNum>
-  <w:abstractNum w:abstractNumId="10" w15:restartNumberingAfterBreak="0">
+  <w:abstractNum w:abstractNumId="11" w15:restartNumberingAfterBreak="0">
     <w:nsid w:val="391E6D5A"/>
     <w:multiLevelType w:val="hybridMultilevel"/>
     <w:tmpl w:val="D2549F02"/>
@@ -5029,7 +6669,7 @@
       </w:rPr>
     </w:lvl>
   </w:abstractNum>
-  <w:abstractNum w:abstractNumId="11" w15:restartNumberingAfterBreak="0">
+  <w:abstractNum w:abstractNumId="12" w15:restartNumberingAfterBreak="0">
     <w:nsid w:val="393F5B56"/>
     <w:multiLevelType w:val="hybridMultilevel"/>
     <w:tmpl w:val="8354B866"/>
@@ -5142,7 +6782,7 @@
       </w:rPr>
     </w:lvl>
   </w:abstractNum>
-  <w:abstractNum w:abstractNumId="12" w15:restartNumberingAfterBreak="0">
+  <w:abstractNum w:abstractNumId="13" w15:restartNumberingAfterBreak="0">
     <w:nsid w:val="3946036B"/>
     <w:multiLevelType w:val="multilevel"/>
     <w:tmpl w:val="A66E7AEC"/>
@@ -5291,7 +6931,7 @@
       </w:rPr>
     </w:lvl>
   </w:abstractNum>
-  <w:abstractNum w:abstractNumId="13" w15:restartNumberingAfterBreak="0">
+  <w:abstractNum w:abstractNumId="14" w15:restartNumberingAfterBreak="0">
     <w:nsid w:val="3B3769F8"/>
     <w:multiLevelType w:val="hybridMultilevel"/>
     <w:tmpl w:val="2C5636B4"/>
@@ -5404,7 +7044,7 @@
       </w:rPr>
     </w:lvl>
   </w:abstractNum>
-  <w:abstractNum w:abstractNumId="14" w15:restartNumberingAfterBreak="0">
+  <w:abstractNum w:abstractNumId="15" w15:restartNumberingAfterBreak="0">
     <w:nsid w:val="430135D0"/>
     <w:multiLevelType w:val="multilevel"/>
     <w:tmpl w:val="65D2C4F6"/>
@@ -5553,7 +7193,7 @@
       </w:rPr>
     </w:lvl>
   </w:abstractNum>
-  <w:abstractNum w:abstractNumId="15" w15:restartNumberingAfterBreak="0">
+  <w:abstractNum w:abstractNumId="16" w15:restartNumberingAfterBreak="0">
     <w:nsid w:val="534A0576"/>
     <w:multiLevelType w:val="multilevel"/>
     <w:tmpl w:val="625855AE"/>
@@ -5702,7 +7342,156 @@
       </w:rPr>
     </w:lvl>
   </w:abstractNum>
-  <w:abstractNum w:abstractNumId="16" w15:restartNumberingAfterBreak="0">
+  <w:abstractNum w:abstractNumId="17" w15:restartNumberingAfterBreak="0">
+    <w:nsid w:val="6C233631"/>
+    <w:multiLevelType w:val="multilevel"/>
+    <w:tmpl w:val="45F2D2D0"/>
+    <w:lvl w:ilvl="0">
+      <w:start w:val="1"/>
+      <w:numFmt w:val="bullet"/>
+      <w:lvlText w:val=""/>
+      <w:lvlJc w:val="left"/>
+      <w:pPr>
+        <w:tabs>
+          <w:tab w:val="num" w:pos="720"/>
+        </w:tabs>
+        <w:ind w:left="720" w:hanging="360"/>
+      </w:pPr>
+      <w:rPr>
+        <w:rFonts w:ascii="Symbol" w:hAnsi="Symbol" w:hint="default"/>
+        <w:sz w:val="20"/>
+      </w:rPr>
+    </w:lvl>
+    <w:lvl w:ilvl="1" w:tentative="1">
+      <w:start w:val="1"/>
+      <w:numFmt w:val="bullet"/>
+      <w:lvlText w:val="o"/>
+      <w:lvlJc w:val="left"/>
+      <w:pPr>
+        <w:tabs>
+          <w:tab w:val="num" w:pos="1440"/>
+        </w:tabs>
+        <w:ind w:left="1440" w:hanging="360"/>
+      </w:pPr>
+      <w:rPr>
+        <w:rFonts w:ascii="Courier New" w:hAnsi="Courier New" w:hint="default"/>
+        <w:sz w:val="20"/>
+      </w:rPr>
+    </w:lvl>
+    <w:lvl w:ilvl="2" w:tentative="1">
+      <w:start w:val="1"/>
+      <w:numFmt w:val="bullet"/>
+      <w:lvlText w:val=""/>
+      <w:lvlJc w:val="left"/>
+      <w:pPr>
+        <w:tabs>
+          <w:tab w:val="num" w:pos="2160"/>
+        </w:tabs>
+        <w:ind w:left="2160" w:hanging="360"/>
+      </w:pPr>
+      <w:rPr>
+        <w:rFonts w:ascii="Wingdings" w:hAnsi="Wingdings" w:hint="default"/>
+        <w:sz w:val="20"/>
+      </w:rPr>
+    </w:lvl>
+    <w:lvl w:ilvl="3" w:tentative="1">
+      <w:start w:val="1"/>
+      <w:numFmt w:val="bullet"/>
+      <w:lvlText w:val=""/>
+      <w:lvlJc w:val="left"/>
+      <w:pPr>
+        <w:tabs>
+          <w:tab w:val="num" w:pos="2880"/>
+        </w:tabs>
+        <w:ind w:left="2880" w:hanging="360"/>
+      </w:pPr>
+      <w:rPr>
+        <w:rFonts w:ascii="Wingdings" w:hAnsi="Wingdings" w:hint="default"/>
+        <w:sz w:val="20"/>
+      </w:rPr>
+    </w:lvl>
+    <w:lvl w:ilvl="4" w:tentative="1">
+      <w:start w:val="1"/>
+      <w:numFmt w:val="bullet"/>
+      <w:lvlText w:val=""/>
+      <w:lvlJc w:val="left"/>
+      <w:pPr>
+        <w:tabs>
+          <w:tab w:val="num" w:pos="3600"/>
+        </w:tabs>
+        <w:ind w:left="3600" w:hanging="360"/>
+      </w:pPr>
+      <w:rPr>
+        <w:rFonts w:ascii="Wingdings" w:hAnsi="Wingdings" w:hint="default"/>
+        <w:sz w:val="20"/>
+      </w:rPr>
+    </w:lvl>
+    <w:lvl w:ilvl="5" w:tentative="1">
+      <w:start w:val="1"/>
+      <w:numFmt w:val="bullet"/>
+      <w:lvlText w:val=""/>
+      <w:lvlJc w:val="left"/>
+      <w:pPr>
+        <w:tabs>
+          <w:tab w:val="num" w:pos="4320"/>
+        </w:tabs>
+        <w:ind w:left="4320" w:hanging="360"/>
+      </w:pPr>
+      <w:rPr>
+        <w:rFonts w:ascii="Wingdings" w:hAnsi="Wingdings" w:hint="default"/>
+        <w:sz w:val="20"/>
+      </w:rPr>
+    </w:lvl>
+    <w:lvl w:ilvl="6" w:tentative="1">
+      <w:start w:val="1"/>
+      <w:numFmt w:val="bullet"/>
+      <w:lvlText w:val=""/>
+      <w:lvlJc w:val="left"/>
+      <w:pPr>
+        <w:tabs>
+          <w:tab w:val="num" w:pos="5040"/>
+        </w:tabs>
+        <w:ind w:left="5040" w:hanging="360"/>
+      </w:pPr>
+      <w:rPr>
+        <w:rFonts w:ascii="Wingdings" w:hAnsi="Wingdings" w:hint="default"/>
+        <w:sz w:val="20"/>
+      </w:rPr>
+    </w:lvl>
+    <w:lvl w:ilvl="7" w:tentative="1">
+      <w:start w:val="1"/>
+      <w:numFmt w:val="bullet"/>
+      <w:lvlText w:val=""/>
+      <w:lvlJc w:val="left"/>
+      <w:pPr>
+        <w:tabs>
+          <w:tab w:val="num" w:pos="5760"/>
+        </w:tabs>
+        <w:ind w:left="5760" w:hanging="360"/>
+      </w:pPr>
+      <w:rPr>
+        <w:rFonts w:ascii="Wingdings" w:hAnsi="Wingdings" w:hint="default"/>
+        <w:sz w:val="20"/>
+      </w:rPr>
+    </w:lvl>
+    <w:lvl w:ilvl="8" w:tentative="1">
+      <w:start w:val="1"/>
+      <w:numFmt w:val="bullet"/>
+      <w:lvlText w:val=""/>
+      <w:lvlJc w:val="left"/>
+      <w:pPr>
+        <w:tabs>
+          <w:tab w:val="num" w:pos="6480"/>
+        </w:tabs>
+        <w:ind w:left="6480" w:hanging="360"/>
+      </w:pPr>
+      <w:rPr>
+        <w:rFonts w:ascii="Wingdings" w:hAnsi="Wingdings" w:hint="default"/>
+        <w:sz w:val="20"/>
+      </w:rPr>
+    </w:lvl>
+  </w:abstractNum>
+  <w:abstractNum w:abstractNumId="18" w15:restartNumberingAfterBreak="0">
     <w:nsid w:val="70362371"/>
     <w:multiLevelType w:val="multilevel"/>
     <w:tmpl w:val="C84E1628"/>
@@ -5851,7 +7640,7 @@
       </w:rPr>
     </w:lvl>
   </w:abstractNum>
-  <w:abstractNum w:abstractNumId="17" w15:restartNumberingAfterBreak="0">
+  <w:abstractNum w:abstractNumId="19" w15:restartNumberingAfterBreak="0">
     <w:nsid w:val="72C12C15"/>
     <w:multiLevelType w:val="hybridMultilevel"/>
     <w:tmpl w:val="9DD0BF7C"/>
@@ -5964,59 +7753,270 @@
       </w:rPr>
     </w:lvl>
   </w:abstractNum>
+  <w:abstractNum w:abstractNumId="20" w15:restartNumberingAfterBreak="0">
+    <w:nsid w:val="76957E73"/>
+    <w:multiLevelType w:val="hybridMultilevel"/>
+    <w:tmpl w:val="A73405BE"/>
+    <w:lvl w:ilvl="0" w:tplc="0C0A000F">
+      <w:start w:val="1"/>
+      <w:numFmt w:val="decimal"/>
+      <w:lvlText w:val="%1."/>
+      <w:lvlJc w:val="left"/>
+      <w:pPr>
+        <w:ind w:left="360" w:hanging="360"/>
+      </w:pPr>
+    </w:lvl>
+    <w:lvl w:ilvl="1" w:tplc="0C0A0019" w:tentative="1">
+      <w:start w:val="1"/>
+      <w:numFmt w:val="lowerLetter"/>
+      <w:lvlText w:val="%2."/>
+      <w:lvlJc w:val="left"/>
+      <w:pPr>
+        <w:ind w:left="1080" w:hanging="360"/>
+      </w:pPr>
+    </w:lvl>
+    <w:lvl w:ilvl="2" w:tplc="0C0A001B" w:tentative="1">
+      <w:start w:val="1"/>
+      <w:numFmt w:val="lowerRoman"/>
+      <w:lvlText w:val="%3."/>
+      <w:lvlJc w:val="right"/>
+      <w:pPr>
+        <w:ind w:left="1800" w:hanging="180"/>
+      </w:pPr>
+    </w:lvl>
+    <w:lvl w:ilvl="3" w:tplc="0C0A000F" w:tentative="1">
+      <w:start w:val="1"/>
+      <w:numFmt w:val="decimal"/>
+      <w:lvlText w:val="%4."/>
+      <w:lvlJc w:val="left"/>
+      <w:pPr>
+        <w:ind w:left="2520" w:hanging="360"/>
+      </w:pPr>
+    </w:lvl>
+    <w:lvl w:ilvl="4" w:tplc="0C0A0019" w:tentative="1">
+      <w:start w:val="1"/>
+      <w:numFmt w:val="lowerLetter"/>
+      <w:lvlText w:val="%5."/>
+      <w:lvlJc w:val="left"/>
+      <w:pPr>
+        <w:ind w:left="3240" w:hanging="360"/>
+      </w:pPr>
+    </w:lvl>
+    <w:lvl w:ilvl="5" w:tplc="0C0A001B" w:tentative="1">
+      <w:start w:val="1"/>
+      <w:numFmt w:val="lowerRoman"/>
+      <w:lvlText w:val="%6."/>
+      <w:lvlJc w:val="right"/>
+      <w:pPr>
+        <w:ind w:left="3960" w:hanging="180"/>
+      </w:pPr>
+    </w:lvl>
+    <w:lvl w:ilvl="6" w:tplc="0C0A000F" w:tentative="1">
+      <w:start w:val="1"/>
+      <w:numFmt w:val="decimal"/>
+      <w:lvlText w:val="%7."/>
+      <w:lvlJc w:val="left"/>
+      <w:pPr>
+        <w:ind w:left="4680" w:hanging="360"/>
+      </w:pPr>
+    </w:lvl>
+    <w:lvl w:ilvl="7" w:tplc="0C0A0019" w:tentative="1">
+      <w:start w:val="1"/>
+      <w:numFmt w:val="lowerLetter"/>
+      <w:lvlText w:val="%8."/>
+      <w:lvlJc w:val="left"/>
+      <w:pPr>
+        <w:ind w:left="5400" w:hanging="360"/>
+      </w:pPr>
+    </w:lvl>
+    <w:lvl w:ilvl="8" w:tplc="0C0A001B" w:tentative="1">
+      <w:start w:val="1"/>
+      <w:numFmt w:val="lowerRoman"/>
+      <w:lvlText w:val="%9."/>
+      <w:lvlJc w:val="right"/>
+      <w:pPr>
+        <w:ind w:left="6120" w:hanging="180"/>
+      </w:pPr>
+    </w:lvl>
+  </w:abstractNum>
+  <w:abstractNum w:abstractNumId="21" w15:restartNumberingAfterBreak="0">
+    <w:nsid w:val="78843B04"/>
+    <w:multiLevelType w:val="hybridMultilevel"/>
+    <w:tmpl w:val="748A47D2"/>
+    <w:lvl w:ilvl="0" w:tplc="0C0A0001">
+      <w:start w:val="1"/>
+      <w:numFmt w:val="bullet"/>
+      <w:lvlText w:val=""/>
+      <w:lvlJc w:val="left"/>
+      <w:pPr>
+        <w:ind w:left="360" w:hanging="360"/>
+      </w:pPr>
+      <w:rPr>
+        <w:rFonts w:ascii="Symbol" w:hAnsi="Symbol" w:hint="default"/>
+      </w:rPr>
+    </w:lvl>
+    <w:lvl w:ilvl="1" w:tplc="0C0A0003" w:tentative="1">
+      <w:start w:val="1"/>
+      <w:numFmt w:val="bullet"/>
+      <w:lvlText w:val="o"/>
+      <w:lvlJc w:val="left"/>
+      <w:pPr>
+        <w:ind w:left="1080" w:hanging="360"/>
+      </w:pPr>
+      <w:rPr>
+        <w:rFonts w:ascii="Courier New" w:hAnsi="Courier New" w:cs="Courier New" w:hint="default"/>
+      </w:rPr>
+    </w:lvl>
+    <w:lvl w:ilvl="2" w:tplc="0C0A0005" w:tentative="1">
+      <w:start w:val="1"/>
+      <w:numFmt w:val="bullet"/>
+      <w:lvlText w:val=""/>
+      <w:lvlJc w:val="left"/>
+      <w:pPr>
+        <w:ind w:left="1800" w:hanging="360"/>
+      </w:pPr>
+      <w:rPr>
+        <w:rFonts w:ascii="Wingdings" w:hAnsi="Wingdings" w:hint="default"/>
+      </w:rPr>
+    </w:lvl>
+    <w:lvl w:ilvl="3" w:tplc="0C0A0001" w:tentative="1">
+      <w:start w:val="1"/>
+      <w:numFmt w:val="bullet"/>
+      <w:lvlText w:val=""/>
+      <w:lvlJc w:val="left"/>
+      <w:pPr>
+        <w:ind w:left="2520" w:hanging="360"/>
+      </w:pPr>
+      <w:rPr>
+        <w:rFonts w:ascii="Symbol" w:hAnsi="Symbol" w:hint="default"/>
+      </w:rPr>
+    </w:lvl>
+    <w:lvl w:ilvl="4" w:tplc="0C0A0003" w:tentative="1">
+      <w:start w:val="1"/>
+      <w:numFmt w:val="bullet"/>
+      <w:lvlText w:val="o"/>
+      <w:lvlJc w:val="left"/>
+      <w:pPr>
+        <w:ind w:left="3240" w:hanging="360"/>
+      </w:pPr>
+      <w:rPr>
+        <w:rFonts w:ascii="Courier New" w:hAnsi="Courier New" w:cs="Courier New" w:hint="default"/>
+      </w:rPr>
+    </w:lvl>
+    <w:lvl w:ilvl="5" w:tplc="0C0A0005" w:tentative="1">
+      <w:start w:val="1"/>
+      <w:numFmt w:val="bullet"/>
+      <w:lvlText w:val=""/>
+      <w:lvlJc w:val="left"/>
+      <w:pPr>
+        <w:ind w:left="3960" w:hanging="360"/>
+      </w:pPr>
+      <w:rPr>
+        <w:rFonts w:ascii="Wingdings" w:hAnsi="Wingdings" w:hint="default"/>
+      </w:rPr>
+    </w:lvl>
+    <w:lvl w:ilvl="6" w:tplc="0C0A0001" w:tentative="1">
+      <w:start w:val="1"/>
+      <w:numFmt w:val="bullet"/>
+      <w:lvlText w:val=""/>
+      <w:lvlJc w:val="left"/>
+      <w:pPr>
+        <w:ind w:left="4680" w:hanging="360"/>
+      </w:pPr>
+      <w:rPr>
+        <w:rFonts w:ascii="Symbol" w:hAnsi="Symbol" w:hint="default"/>
+      </w:rPr>
+    </w:lvl>
+    <w:lvl w:ilvl="7" w:tplc="0C0A0003" w:tentative="1">
+      <w:start w:val="1"/>
+      <w:numFmt w:val="bullet"/>
+      <w:lvlText w:val="o"/>
+      <w:lvlJc w:val="left"/>
+      <w:pPr>
+        <w:ind w:left="5400" w:hanging="360"/>
+      </w:pPr>
+      <w:rPr>
+        <w:rFonts w:ascii="Courier New" w:hAnsi="Courier New" w:cs="Courier New" w:hint="default"/>
+      </w:rPr>
+    </w:lvl>
+    <w:lvl w:ilvl="8" w:tplc="0C0A0005" w:tentative="1">
+      <w:start w:val="1"/>
+      <w:numFmt w:val="bullet"/>
+      <w:lvlText w:val=""/>
+      <w:lvlJc w:val="left"/>
+      <w:pPr>
+        <w:ind w:left="6120" w:hanging="360"/>
+      </w:pPr>
+      <w:rPr>
+        <w:rFonts w:ascii="Wingdings" w:hAnsi="Wingdings" w:hint="default"/>
+      </w:rPr>
+    </w:lvl>
+  </w:abstractNum>
   <w:num w:numId="1">
-    <w:abstractNumId w:val="7"/>
+    <w:abstractNumId w:val="8"/>
   </w:num>
   <w:num w:numId="2">
-    <w:abstractNumId w:val="14"/>
+    <w:abstractNumId w:val="15"/>
   </w:num>
   <w:num w:numId="3">
-    <w:abstractNumId w:val="2"/>
+    <w:abstractNumId w:val="3"/>
   </w:num>
   <w:num w:numId="4">
-    <w:abstractNumId w:val="15"/>
+    <w:abstractNumId w:val="16"/>
   </w:num>
   <w:num w:numId="5">
-    <w:abstractNumId w:val="12"/>
+    <w:abstractNumId w:val="13"/>
   </w:num>
   <w:num w:numId="6">
     <w:abstractNumId w:val="0"/>
   </w:num>
   <w:num w:numId="7">
+    <w:abstractNumId w:val="7"/>
+  </w:num>
+  <w:num w:numId="8">
+    <w:abstractNumId w:val="19"/>
+  </w:num>
+  <w:num w:numId="9">
+    <w:abstractNumId w:val="4"/>
+  </w:num>
+  <w:num w:numId="10">
+    <w:abstractNumId w:val="12"/>
+  </w:num>
+  <w:num w:numId="11">
     <w:abstractNumId w:val="6"/>
   </w:num>
-  <w:num w:numId="8">
-    <w:abstractNumId w:val="17"/>
-  </w:num>
-  <w:num w:numId="9">
-    <w:abstractNumId w:val="3"/>
-  </w:num>
-  <w:num w:numId="10">
+  <w:num w:numId="12">
     <w:abstractNumId w:val="11"/>
   </w:num>
-  <w:num w:numId="11">
-    <w:abstractNumId w:val="5"/>
+  <w:num w:numId="13">
+    <w:abstractNumId w:val="18"/>
   </w:num>
-  <w:num w:numId="12">
+  <w:num w:numId="14">
     <w:abstractNumId w:val="10"/>
   </w:num>
-  <w:num w:numId="13">
-    <w:abstractNumId w:val="16"/>
+  <w:num w:numId="15">
+    <w:abstractNumId w:val="14"/>
   </w:num>
-  <w:num w:numId="14">
+  <w:num w:numId="16">
     <w:abstractNumId w:val="9"/>
   </w:num>
-  <w:num w:numId="15">
-    <w:abstractNumId w:val="13"/>
-  </w:num>
-  <w:num w:numId="16">
-    <w:abstractNumId w:val="8"/>
-  </w:num>
   <w:num w:numId="17">
-    <w:abstractNumId w:val="4"/>
+    <w:abstractNumId w:val="5"/>
   </w:num>
   <w:num w:numId="18">
     <w:abstractNumId w:val="1"/>
+  </w:num>
+  <w:num w:numId="19">
+    <w:abstractNumId w:val="17"/>
+  </w:num>
+  <w:num w:numId="20">
+    <w:abstractNumId w:val="21"/>
+  </w:num>
+  <w:num w:numId="21">
+    <w:abstractNumId w:val="2"/>
+  </w:num>
+  <w:num w:numId="22">
+    <w:abstractNumId w:val="20"/>
   </w:num>
 </w:numbering>
 </file>
@@ -6448,7 +8448,6 @@
   <w:style w:type="character" w:default="1" w:styleId="Fuentedeprrafopredeter">
     <w:name w:val="Default Paragraph Font"/>
     <w:uiPriority w:val="1"/>
-    <w:semiHidden/>
     <w:unhideWhenUsed/>
   </w:style>
   <w:style w:type="table" w:default="1" w:styleId="Tablanormal">
@@ -6813,7 +8812,7 @@
     <w:link w:val="BotonCar"/>
     <w:autoRedefine/>
     <w:qFormat/>
-    <w:rsid w:val="00FA3268"/>
+    <w:rsid w:val="00382C5D"/>
     <w:pPr>
       <w:pBdr>
         <w:top w:val="single" w:sz="8" w:space="1" w:color="2E74B5" w:themeColor="accent5" w:themeShade="BF"/>
@@ -6822,12 +8821,14 @@
         <w:right w:val="single" w:sz="8" w:space="4" w:color="2E74B5" w:themeColor="accent5" w:themeShade="BF"/>
       </w:pBdr>
       <w:shd w:val="clear" w:color="auto" w:fill="2E74B5" w:themeFill="accent5" w:themeFillShade="BF"/>
-      <w:ind w:left="567" w:right="5670"/>
+      <w:ind w:left="567" w:right="2835"/>
       <w:jc w:val="center"/>
     </w:pPr>
     <w:rPr>
+      <w:rFonts w:ascii="Helvetica" w:hAnsi="Helvetica" w:cs="Helvetica"/>
       <w:b/>
       <w:color w:val="FFFFFF" w:themeColor="background1"/>
+      <w:bdr w:val="none" w:sz="0" w:space="0" w:color="auto" w:frame="1"/>
     </w:rPr>
   </w:style>
   <w:style w:type="character" w:styleId="Hipervnculovisitado">
@@ -6846,10 +8847,12 @@
     <w:name w:val="Boton Car"/>
     <w:basedOn w:val="Fuentedeprrafopredeter"/>
     <w:link w:val="Boton"/>
-    <w:rsid w:val="00FA3268"/>
+    <w:rsid w:val="00382C5D"/>
     <w:rPr>
+      <w:rFonts w:ascii="Helvetica" w:hAnsi="Helvetica" w:cs="Helvetica"/>
       <w:b/>
       <w:color w:val="FFFFFF" w:themeColor="background1"/>
+      <w:bdr w:val="none" w:sz="0" w:space="0" w:color="auto" w:frame="1"/>
       <w:shd w:val="clear" w:color="auto" w:fill="2E74B5" w:themeFill="accent5" w:themeFillShade="BF"/>
     </w:rPr>
   </w:style>
@@ -6863,6 +8866,11 @@
       <w:i/>
       <w:iCs/>
     </w:rPr>
+  </w:style>
+  <w:style w:type="character" w:customStyle="1" w:styleId="enlacecentrado">
+    <w:name w:val="enlace_centrado"/>
+    <w:basedOn w:val="Fuentedeprrafopredeter"/>
+    <w:rsid w:val="00382C5D"/>
   </w:style>
 </w:styles>
 </file>

</xml_diff>